<commit_message>
add : 01. WizardDeposits
</commit_message>
<xml_diff>
--- a/04. Hibernate Code First/Exercise/04. Hibernate-Code-First-Exercises.docx
+++ b/04. Hibernate Code First/Exercise/04. Hibernate-Code-First-Exercises.docx
@@ -1,6 +1,6 @@
 
 <file path=word/document.xml><?xml version="1.0" encoding="utf-8"?>
-<w:document xmlns:wpc="http://schemas.microsoft.com/office/word/2010/wordprocessingCanvas" xmlns:cx="http://schemas.microsoft.com/office/drawing/2014/chartex" xmlns:cx1="http://schemas.microsoft.com/office/drawing/2015/9/8/chartex" xmlns:cx2="http://schemas.microsoft.com/office/drawing/2015/10/21/chartex" xmlns:cx3="http://schemas.microsoft.com/office/drawing/2016/5/9/chartex" xmlns:cx4="http://schemas.microsoft.com/office/drawing/2016/5/10/chartex" xmlns:cx5="http://schemas.microsoft.com/office/drawing/2016/5/11/chartex" xmlns:cx6="http://schemas.microsoft.com/office/drawing/2016/5/12/chartex" xmlns:cx7="http://schemas.microsoft.com/office/drawing/2016/5/13/chartex" xmlns:cx8="http://schemas.microsoft.com/office/drawing/2016/5/14/chartex" xmlns:mc="http://schemas.openxmlformats.org/markup-compatibility/2006" xmlns:aink="http://schemas.microsoft.com/office/drawing/2016/ink" xmlns:am3d="http://schemas.microsoft.com/office/drawing/2017/model3d" xmlns:o="urn:schemas-microsoft-com:office:office" xmlns:r="http://schemas.openxmlformats.org/officeDocument/2006/relationships" xmlns:m="http://schemas.openxmlformats.org/officeDocument/2006/math" xmlns:v="urn:schemas-microsoft-com:vml" xmlns:wp14="http://schemas.microsoft.com/office/word/2010/wordprocessingDrawing" xmlns:wp="http://schemas.openxmlformats.org/drawingml/2006/wordprocessingDrawing" xmlns:w10="urn:schemas-microsoft-com:office:word" xmlns:w="http://schemas.openxmlformats.org/wordprocessingml/2006/main" xmlns:w14="http://schemas.microsoft.com/office/word/2010/wordml" xmlns:w15="http://schemas.microsoft.com/office/word/2012/wordml" xmlns:w16cex="http://schemas.microsoft.com/office/word/2018/wordml/cex" xmlns:w16cid="http://schemas.microsoft.com/office/word/2016/wordml/cid" xmlns:w16="http://schemas.microsoft.com/office/word/2018/wordml" xmlns:w16sdtdh="http://schemas.microsoft.com/office/word/2020/wordml/sdtdatahash" xmlns:w16se="http://schemas.microsoft.com/office/word/2015/wordml/symex" xmlns:wpg="http://schemas.microsoft.com/office/word/2010/wordprocessingGroup" xmlns:wpi="http://schemas.microsoft.com/office/word/2010/wordprocessingInk" xmlns:wne="http://schemas.microsoft.com/office/word/2006/wordml" xmlns:wps="http://schemas.microsoft.com/office/word/2010/wordprocessingShape" mc:Ignorable="w14 w15 w16se w16cid w16 w16cex w16sdtdh wp14">
+<w:document xmlns:wpc="http://schemas.microsoft.com/office/word/2010/wordprocessingCanvas" xmlns:cx="http://schemas.microsoft.com/office/drawing/2014/chartex" xmlns:cx1="http://schemas.microsoft.com/office/drawing/2015/9/8/chartex" xmlns:cx2="http://schemas.microsoft.com/office/drawing/2015/10/21/chartex" xmlns:cx3="http://schemas.microsoft.com/office/drawing/2016/5/9/chartex" xmlns:cx4="http://schemas.microsoft.com/office/drawing/2016/5/10/chartex" xmlns:cx5="http://schemas.microsoft.com/office/drawing/2016/5/11/chartex" xmlns:cx6="http://schemas.microsoft.com/office/drawing/2016/5/12/chartex" xmlns:cx7="http://schemas.microsoft.com/office/drawing/2016/5/13/chartex" xmlns:cx8="http://schemas.microsoft.com/office/drawing/2016/5/14/chartex" xmlns:mc="http://schemas.openxmlformats.org/markup-compatibility/2006" xmlns:aink="http://schemas.microsoft.com/office/drawing/2016/ink" xmlns:am3d="http://schemas.microsoft.com/office/drawing/2017/model3d" xmlns:o="urn:schemas-microsoft-com:office:office" xmlns:oel="http://schemas.microsoft.com/office/2019/extlst" xmlns:r="http://schemas.openxmlformats.org/officeDocument/2006/relationships" xmlns:m="http://schemas.openxmlformats.org/officeDocument/2006/math" xmlns:v="urn:schemas-microsoft-com:vml" xmlns:wp14="http://schemas.microsoft.com/office/word/2010/wordprocessingDrawing" xmlns:wp="http://schemas.openxmlformats.org/drawingml/2006/wordprocessingDrawing" xmlns:w10="urn:schemas-microsoft-com:office:word" xmlns:w="http://schemas.openxmlformats.org/wordprocessingml/2006/main" xmlns:w14="http://schemas.microsoft.com/office/word/2010/wordml" xmlns:w15="http://schemas.microsoft.com/office/word/2012/wordml" xmlns:w16cex="http://schemas.microsoft.com/office/word/2018/wordml/cex" xmlns:w16cid="http://schemas.microsoft.com/office/word/2016/wordml/cid" xmlns:w16="http://schemas.microsoft.com/office/word/2018/wordml" xmlns:w16du="http://schemas.microsoft.com/office/word/2023/wordml/word16du" xmlns:w16sdtdh="http://schemas.microsoft.com/office/word/2020/wordml/sdtdatahash" xmlns:w16se="http://schemas.microsoft.com/office/word/2015/wordml/symex" xmlns:wpg="http://schemas.microsoft.com/office/word/2010/wordprocessingGroup" xmlns:wpi="http://schemas.microsoft.com/office/word/2010/wordprocessingInk" xmlns:wne="http://schemas.microsoft.com/office/word/2006/wordml" xmlns:wps="http://schemas.microsoft.com/office/word/2010/wordprocessingShape" mc:Ignorable="w14 w15 w16se w16cid w16 w16cex w16sdtdh w16du wp14">
   <w:body>
     <w:p>
       <w:pPr>
@@ -63,12 +63,52 @@
         </w:numPr>
         <w:spacing w:before="120" w:after="80"/>
         <w:ind w:left="426" w:hanging="437"/>
+      </w:pPr>
+      <w:r>
+        <w:t>Gringotts Database</w:t>
+      </w:r>
+    </w:p>
+    <w:p>
+      <w:pPr>
         <w:rPr>
           <w:lang w:val="bg-BG"/>
         </w:rPr>
       </w:pPr>
       <w:r>
-        <w:t>Gringotts Database</w:t>
+        <w:t xml:space="preserve">1. </w:t>
+      </w:r>
+      <w:r>
+        <w:rPr>
+          <w:lang w:val="bg-BG"/>
+        </w:rPr>
+        <w:t xml:space="preserve">В тази задача няма нищо по-особено. Като цяло просто създаваме една таблица, като с анотицята </w:t>
+      </w:r>
+      <w:r>
+        <w:t xml:space="preserve">@Column </w:t>
+      </w:r>
+      <w:r>
+        <w:rPr>
+          <w:lang w:val="bg-BG"/>
+        </w:rPr>
+        <w:t xml:space="preserve">задаваме </w:t>
+      </w:r>
+      <w:r>
+        <w:t xml:space="preserve">constraints </w:t>
+      </w:r>
+      <w:r>
+        <w:rPr>
+          <w:lang w:val="bg-BG"/>
+        </w:rPr>
+        <w:t xml:space="preserve">за съответните колони – </w:t>
+      </w:r>
+      <w:r>
+        <w:t xml:space="preserve">nullable = false, length = ?, unique = true </w:t>
+      </w:r>
+      <w:r>
+        <w:rPr>
+          <w:lang w:val="bg-BG"/>
+        </w:rPr>
+        <w:t>и т.н.</w:t>
       </w:r>
     </w:p>
     <w:p>
@@ -809,6 +849,7 @@
           <w:rFonts w:ascii="Consolas" w:hAnsi="Consolas"/>
           <w:noProof/>
         </w:rPr>
+        <w:lastRenderedPageBreak/>
         <w:t xml:space="preserve">BigDecimal price </w:t>
       </w:r>
     </w:p>
@@ -852,7 +893,6 @@
           <w:b/>
           <w:noProof/>
         </w:rPr>
-        <w:lastRenderedPageBreak/>
         <w:t>Customer</w:t>
       </w:r>
       <w:r>
@@ -2839,7 +2879,7 @@
 </file>
 
 <file path=word/endnotes.xml><?xml version="1.0" encoding="utf-8"?>
-<w:endnotes xmlns:wpc="http://schemas.microsoft.com/office/word/2010/wordprocessingCanvas" xmlns:cx="http://schemas.microsoft.com/office/drawing/2014/chartex" xmlns:cx1="http://schemas.microsoft.com/office/drawing/2015/9/8/chartex" xmlns:cx2="http://schemas.microsoft.com/office/drawing/2015/10/21/chartex" xmlns:cx3="http://schemas.microsoft.com/office/drawing/2016/5/9/chartex" xmlns:cx4="http://schemas.microsoft.com/office/drawing/2016/5/10/chartex" xmlns:cx5="http://schemas.microsoft.com/office/drawing/2016/5/11/chartex" xmlns:cx6="http://schemas.microsoft.com/office/drawing/2016/5/12/chartex" xmlns:cx7="http://schemas.microsoft.com/office/drawing/2016/5/13/chartex" xmlns:cx8="http://schemas.microsoft.com/office/drawing/2016/5/14/chartex" xmlns:mc="http://schemas.openxmlformats.org/markup-compatibility/2006" xmlns:aink="http://schemas.microsoft.com/office/drawing/2016/ink" xmlns:am3d="http://schemas.microsoft.com/office/drawing/2017/model3d" xmlns:o="urn:schemas-microsoft-com:office:office" xmlns:r="http://schemas.openxmlformats.org/officeDocument/2006/relationships" xmlns:m="http://schemas.openxmlformats.org/officeDocument/2006/math" xmlns:v="urn:schemas-microsoft-com:vml" xmlns:wp14="http://schemas.microsoft.com/office/word/2010/wordprocessingDrawing" xmlns:wp="http://schemas.openxmlformats.org/drawingml/2006/wordprocessingDrawing" xmlns:w10="urn:schemas-microsoft-com:office:word" xmlns:w="http://schemas.openxmlformats.org/wordprocessingml/2006/main" xmlns:w14="http://schemas.microsoft.com/office/word/2010/wordml" xmlns:w15="http://schemas.microsoft.com/office/word/2012/wordml" xmlns:w16cex="http://schemas.microsoft.com/office/word/2018/wordml/cex" xmlns:w16cid="http://schemas.microsoft.com/office/word/2016/wordml/cid" xmlns:w16="http://schemas.microsoft.com/office/word/2018/wordml" xmlns:w16sdtdh="http://schemas.microsoft.com/office/word/2020/wordml/sdtdatahash" xmlns:w16se="http://schemas.microsoft.com/office/word/2015/wordml/symex" xmlns:wpg="http://schemas.microsoft.com/office/word/2010/wordprocessingGroup" xmlns:wpi="http://schemas.microsoft.com/office/word/2010/wordprocessingInk" xmlns:wne="http://schemas.microsoft.com/office/word/2006/wordml" xmlns:wps="http://schemas.microsoft.com/office/word/2010/wordprocessingShape" mc:Ignorable="w14 w15 w16se w16cid w16 w16cex w16sdtdh wp14">
+<w:endnotes xmlns:wpc="http://schemas.microsoft.com/office/word/2010/wordprocessingCanvas" xmlns:cx="http://schemas.microsoft.com/office/drawing/2014/chartex" xmlns:cx1="http://schemas.microsoft.com/office/drawing/2015/9/8/chartex" xmlns:cx2="http://schemas.microsoft.com/office/drawing/2015/10/21/chartex" xmlns:cx3="http://schemas.microsoft.com/office/drawing/2016/5/9/chartex" xmlns:cx4="http://schemas.microsoft.com/office/drawing/2016/5/10/chartex" xmlns:cx5="http://schemas.microsoft.com/office/drawing/2016/5/11/chartex" xmlns:cx6="http://schemas.microsoft.com/office/drawing/2016/5/12/chartex" xmlns:cx7="http://schemas.microsoft.com/office/drawing/2016/5/13/chartex" xmlns:cx8="http://schemas.microsoft.com/office/drawing/2016/5/14/chartex" xmlns:mc="http://schemas.openxmlformats.org/markup-compatibility/2006" xmlns:aink="http://schemas.microsoft.com/office/drawing/2016/ink" xmlns:am3d="http://schemas.microsoft.com/office/drawing/2017/model3d" xmlns:o="urn:schemas-microsoft-com:office:office" xmlns:oel="http://schemas.microsoft.com/office/2019/extlst" xmlns:r="http://schemas.openxmlformats.org/officeDocument/2006/relationships" xmlns:m="http://schemas.openxmlformats.org/officeDocument/2006/math" xmlns:v="urn:schemas-microsoft-com:vml" xmlns:wp14="http://schemas.microsoft.com/office/word/2010/wordprocessingDrawing" xmlns:wp="http://schemas.openxmlformats.org/drawingml/2006/wordprocessingDrawing" xmlns:w10="urn:schemas-microsoft-com:office:word" xmlns:w="http://schemas.openxmlformats.org/wordprocessingml/2006/main" xmlns:w14="http://schemas.microsoft.com/office/word/2010/wordml" xmlns:w15="http://schemas.microsoft.com/office/word/2012/wordml" xmlns:w16cex="http://schemas.microsoft.com/office/word/2018/wordml/cex" xmlns:w16cid="http://schemas.microsoft.com/office/word/2016/wordml/cid" xmlns:w16="http://schemas.microsoft.com/office/word/2018/wordml" xmlns:w16du="http://schemas.microsoft.com/office/word/2023/wordml/word16du" xmlns:w16sdtdh="http://schemas.microsoft.com/office/word/2020/wordml/sdtdatahash" xmlns:w16se="http://schemas.microsoft.com/office/word/2015/wordml/symex" xmlns:wpg="http://schemas.microsoft.com/office/word/2010/wordprocessingGroup" xmlns:wpi="http://schemas.microsoft.com/office/word/2010/wordprocessingInk" xmlns:wne="http://schemas.microsoft.com/office/word/2006/wordml" xmlns:wps="http://schemas.microsoft.com/office/word/2010/wordprocessingShape" mc:Ignorable="w14 w15 w16se w16cid w16 w16cex w16sdtdh w16du wp14">
   <w:endnote w:type="separator" w:id="-1">
     <w:p>
       <w:pPr>
@@ -2864,7 +2904,7 @@
 </file>
 
 <file path=word/footer1.xml><?xml version="1.0" encoding="utf-8"?>
-<w:ftr xmlns:wpc="http://schemas.microsoft.com/office/word/2010/wordprocessingCanvas" xmlns:cx="http://schemas.microsoft.com/office/drawing/2014/chartex" xmlns:cx1="http://schemas.microsoft.com/office/drawing/2015/9/8/chartex" xmlns:cx2="http://schemas.microsoft.com/office/drawing/2015/10/21/chartex" xmlns:cx3="http://schemas.microsoft.com/office/drawing/2016/5/9/chartex" xmlns:cx4="http://schemas.microsoft.com/office/drawing/2016/5/10/chartex" xmlns:cx5="http://schemas.microsoft.com/office/drawing/2016/5/11/chartex" xmlns:cx6="http://schemas.microsoft.com/office/drawing/2016/5/12/chartex" xmlns:cx7="http://schemas.microsoft.com/office/drawing/2016/5/13/chartex" xmlns:cx8="http://schemas.microsoft.com/office/drawing/2016/5/14/chartex" xmlns:mc="http://schemas.openxmlformats.org/markup-compatibility/2006" xmlns:aink="http://schemas.microsoft.com/office/drawing/2016/ink" xmlns:am3d="http://schemas.microsoft.com/office/drawing/2017/model3d" xmlns:o="urn:schemas-microsoft-com:office:office" xmlns:r="http://schemas.openxmlformats.org/officeDocument/2006/relationships" xmlns:m="http://schemas.openxmlformats.org/officeDocument/2006/math" xmlns:v="urn:schemas-microsoft-com:vml" xmlns:wp14="http://schemas.microsoft.com/office/word/2010/wordprocessingDrawing" xmlns:wp="http://schemas.openxmlformats.org/drawingml/2006/wordprocessingDrawing" xmlns:w10="urn:schemas-microsoft-com:office:word" xmlns:w="http://schemas.openxmlformats.org/wordprocessingml/2006/main" xmlns:w14="http://schemas.microsoft.com/office/word/2010/wordml" xmlns:w15="http://schemas.microsoft.com/office/word/2012/wordml" xmlns:w16cex="http://schemas.microsoft.com/office/word/2018/wordml/cex" xmlns:w16cid="http://schemas.microsoft.com/office/word/2016/wordml/cid" xmlns:w16="http://schemas.microsoft.com/office/word/2018/wordml" xmlns:w16sdtdh="http://schemas.microsoft.com/office/word/2020/wordml/sdtdatahash" xmlns:w16se="http://schemas.microsoft.com/office/word/2015/wordml/symex" xmlns:wpg="http://schemas.microsoft.com/office/word/2010/wordprocessingGroup" xmlns:wpi="http://schemas.microsoft.com/office/word/2010/wordprocessingInk" xmlns:wne="http://schemas.microsoft.com/office/word/2006/wordml" xmlns:wps="http://schemas.microsoft.com/office/word/2010/wordprocessingShape" mc:Ignorable="w14 w15 w16se w16cid w16 w16cex w16sdtdh wp14">
+<w:ftr xmlns:wpc="http://schemas.microsoft.com/office/word/2010/wordprocessingCanvas" xmlns:cx="http://schemas.microsoft.com/office/drawing/2014/chartex" xmlns:cx1="http://schemas.microsoft.com/office/drawing/2015/9/8/chartex" xmlns:cx2="http://schemas.microsoft.com/office/drawing/2015/10/21/chartex" xmlns:cx3="http://schemas.microsoft.com/office/drawing/2016/5/9/chartex" xmlns:cx4="http://schemas.microsoft.com/office/drawing/2016/5/10/chartex" xmlns:cx5="http://schemas.microsoft.com/office/drawing/2016/5/11/chartex" xmlns:cx6="http://schemas.microsoft.com/office/drawing/2016/5/12/chartex" xmlns:cx7="http://schemas.microsoft.com/office/drawing/2016/5/13/chartex" xmlns:cx8="http://schemas.microsoft.com/office/drawing/2016/5/14/chartex" xmlns:mc="http://schemas.openxmlformats.org/markup-compatibility/2006" xmlns:aink="http://schemas.microsoft.com/office/drawing/2016/ink" xmlns:am3d="http://schemas.microsoft.com/office/drawing/2017/model3d" xmlns:o="urn:schemas-microsoft-com:office:office" xmlns:oel="http://schemas.microsoft.com/office/2019/extlst" xmlns:r="http://schemas.openxmlformats.org/officeDocument/2006/relationships" xmlns:m="http://schemas.openxmlformats.org/officeDocument/2006/math" xmlns:v="urn:schemas-microsoft-com:vml" xmlns:wp14="http://schemas.microsoft.com/office/word/2010/wordprocessingDrawing" xmlns:wp="http://schemas.openxmlformats.org/drawingml/2006/wordprocessingDrawing" xmlns:w10="urn:schemas-microsoft-com:office:word" xmlns:w="http://schemas.openxmlformats.org/wordprocessingml/2006/main" xmlns:w14="http://schemas.microsoft.com/office/word/2010/wordml" xmlns:w15="http://schemas.microsoft.com/office/word/2012/wordml" xmlns:w16cex="http://schemas.microsoft.com/office/word/2018/wordml/cex" xmlns:w16cid="http://schemas.microsoft.com/office/word/2016/wordml/cid" xmlns:w16="http://schemas.microsoft.com/office/word/2018/wordml" xmlns:w16du="http://schemas.microsoft.com/office/word/2023/wordml/word16du" xmlns:w16sdtdh="http://schemas.microsoft.com/office/word/2020/wordml/sdtdatahash" xmlns:w16se="http://schemas.microsoft.com/office/word/2015/wordml/symex" xmlns:wpg="http://schemas.microsoft.com/office/word/2010/wordprocessingGroup" xmlns:wpi="http://schemas.microsoft.com/office/word/2010/wordprocessingInk" xmlns:wne="http://schemas.microsoft.com/office/word/2006/wordml" xmlns:wps="http://schemas.microsoft.com/office/word/2010/wordprocessingShape" mc:Ignorable="w14 w15 w16se w16cid w16 w16cex w16sdtdh w16du wp14">
   <w:p>
     <w:pPr>
       <w:pStyle w:val="Footer"/>
@@ -4888,7 +4928,7 @@
 </file>
 
 <file path=word/footnotes.xml><?xml version="1.0" encoding="utf-8"?>
-<w:footnotes xmlns:wpc="http://schemas.microsoft.com/office/word/2010/wordprocessingCanvas" xmlns:cx="http://schemas.microsoft.com/office/drawing/2014/chartex" xmlns:cx1="http://schemas.microsoft.com/office/drawing/2015/9/8/chartex" xmlns:cx2="http://schemas.microsoft.com/office/drawing/2015/10/21/chartex" xmlns:cx3="http://schemas.microsoft.com/office/drawing/2016/5/9/chartex" xmlns:cx4="http://schemas.microsoft.com/office/drawing/2016/5/10/chartex" xmlns:cx5="http://schemas.microsoft.com/office/drawing/2016/5/11/chartex" xmlns:cx6="http://schemas.microsoft.com/office/drawing/2016/5/12/chartex" xmlns:cx7="http://schemas.microsoft.com/office/drawing/2016/5/13/chartex" xmlns:cx8="http://schemas.microsoft.com/office/drawing/2016/5/14/chartex" xmlns:mc="http://schemas.openxmlformats.org/markup-compatibility/2006" xmlns:aink="http://schemas.microsoft.com/office/drawing/2016/ink" xmlns:am3d="http://schemas.microsoft.com/office/drawing/2017/model3d" xmlns:o="urn:schemas-microsoft-com:office:office" xmlns:r="http://schemas.openxmlformats.org/officeDocument/2006/relationships" xmlns:m="http://schemas.openxmlformats.org/officeDocument/2006/math" xmlns:v="urn:schemas-microsoft-com:vml" xmlns:wp14="http://schemas.microsoft.com/office/word/2010/wordprocessingDrawing" xmlns:wp="http://schemas.openxmlformats.org/drawingml/2006/wordprocessingDrawing" xmlns:w10="urn:schemas-microsoft-com:office:word" xmlns:w="http://schemas.openxmlformats.org/wordprocessingml/2006/main" xmlns:w14="http://schemas.microsoft.com/office/word/2010/wordml" xmlns:w15="http://schemas.microsoft.com/office/word/2012/wordml" xmlns:w16cex="http://schemas.microsoft.com/office/word/2018/wordml/cex" xmlns:w16cid="http://schemas.microsoft.com/office/word/2016/wordml/cid" xmlns:w16="http://schemas.microsoft.com/office/word/2018/wordml" xmlns:w16sdtdh="http://schemas.microsoft.com/office/word/2020/wordml/sdtdatahash" xmlns:w16se="http://schemas.microsoft.com/office/word/2015/wordml/symex" xmlns:wpg="http://schemas.microsoft.com/office/word/2010/wordprocessingGroup" xmlns:wpi="http://schemas.microsoft.com/office/word/2010/wordprocessingInk" xmlns:wne="http://schemas.microsoft.com/office/word/2006/wordml" xmlns:wps="http://schemas.microsoft.com/office/word/2010/wordprocessingShape" mc:Ignorable="w14 w15 w16se w16cid w16 w16cex w16sdtdh wp14">
+<w:footnotes xmlns:wpc="http://schemas.microsoft.com/office/word/2010/wordprocessingCanvas" xmlns:cx="http://schemas.microsoft.com/office/drawing/2014/chartex" xmlns:cx1="http://schemas.microsoft.com/office/drawing/2015/9/8/chartex" xmlns:cx2="http://schemas.microsoft.com/office/drawing/2015/10/21/chartex" xmlns:cx3="http://schemas.microsoft.com/office/drawing/2016/5/9/chartex" xmlns:cx4="http://schemas.microsoft.com/office/drawing/2016/5/10/chartex" xmlns:cx5="http://schemas.microsoft.com/office/drawing/2016/5/11/chartex" xmlns:cx6="http://schemas.microsoft.com/office/drawing/2016/5/12/chartex" xmlns:cx7="http://schemas.microsoft.com/office/drawing/2016/5/13/chartex" xmlns:cx8="http://schemas.microsoft.com/office/drawing/2016/5/14/chartex" xmlns:mc="http://schemas.openxmlformats.org/markup-compatibility/2006" xmlns:aink="http://schemas.microsoft.com/office/drawing/2016/ink" xmlns:am3d="http://schemas.microsoft.com/office/drawing/2017/model3d" xmlns:o="urn:schemas-microsoft-com:office:office" xmlns:oel="http://schemas.microsoft.com/office/2019/extlst" xmlns:r="http://schemas.openxmlformats.org/officeDocument/2006/relationships" xmlns:m="http://schemas.openxmlformats.org/officeDocument/2006/math" xmlns:v="urn:schemas-microsoft-com:vml" xmlns:wp14="http://schemas.microsoft.com/office/word/2010/wordprocessingDrawing" xmlns:wp="http://schemas.openxmlformats.org/drawingml/2006/wordprocessingDrawing" xmlns:w10="urn:schemas-microsoft-com:office:word" xmlns:w="http://schemas.openxmlformats.org/wordprocessingml/2006/main" xmlns:w14="http://schemas.microsoft.com/office/word/2010/wordml" xmlns:w15="http://schemas.microsoft.com/office/word/2012/wordml" xmlns:w16cex="http://schemas.microsoft.com/office/word/2018/wordml/cex" xmlns:w16cid="http://schemas.microsoft.com/office/word/2016/wordml/cid" xmlns:w16="http://schemas.microsoft.com/office/word/2018/wordml" xmlns:w16du="http://schemas.microsoft.com/office/word/2023/wordml/word16du" xmlns:w16sdtdh="http://schemas.microsoft.com/office/word/2020/wordml/sdtdatahash" xmlns:w16se="http://schemas.microsoft.com/office/word/2015/wordml/symex" xmlns:wpg="http://schemas.microsoft.com/office/word/2010/wordprocessingGroup" xmlns:wpi="http://schemas.microsoft.com/office/word/2010/wordprocessingInk" xmlns:wne="http://schemas.microsoft.com/office/word/2006/wordml" xmlns:wps="http://schemas.microsoft.com/office/word/2010/wordprocessingShape" mc:Ignorable="w14 w15 w16se w16cid w16 w16cex w16sdtdh w16du wp14">
   <w:footnote w:type="separator" w:id="-1">
     <w:p>
       <w:pPr>
@@ -4913,7 +4953,7 @@
 </file>
 
 <file path=word/header1.xml><?xml version="1.0" encoding="utf-8"?>
-<w:hdr xmlns:wpc="http://schemas.microsoft.com/office/word/2010/wordprocessingCanvas" xmlns:cx="http://schemas.microsoft.com/office/drawing/2014/chartex" xmlns:cx1="http://schemas.microsoft.com/office/drawing/2015/9/8/chartex" xmlns:cx2="http://schemas.microsoft.com/office/drawing/2015/10/21/chartex" xmlns:cx3="http://schemas.microsoft.com/office/drawing/2016/5/9/chartex" xmlns:cx4="http://schemas.microsoft.com/office/drawing/2016/5/10/chartex" xmlns:cx5="http://schemas.microsoft.com/office/drawing/2016/5/11/chartex" xmlns:cx6="http://schemas.microsoft.com/office/drawing/2016/5/12/chartex" xmlns:cx7="http://schemas.microsoft.com/office/drawing/2016/5/13/chartex" xmlns:cx8="http://schemas.microsoft.com/office/drawing/2016/5/14/chartex" xmlns:mc="http://schemas.openxmlformats.org/markup-compatibility/2006" xmlns:aink="http://schemas.microsoft.com/office/drawing/2016/ink" xmlns:am3d="http://schemas.microsoft.com/office/drawing/2017/model3d" xmlns:o="urn:schemas-microsoft-com:office:office" xmlns:r="http://schemas.openxmlformats.org/officeDocument/2006/relationships" xmlns:m="http://schemas.openxmlformats.org/officeDocument/2006/math" xmlns:v="urn:schemas-microsoft-com:vml" xmlns:wp14="http://schemas.microsoft.com/office/word/2010/wordprocessingDrawing" xmlns:wp="http://schemas.openxmlformats.org/drawingml/2006/wordprocessingDrawing" xmlns:w10="urn:schemas-microsoft-com:office:word" xmlns:w="http://schemas.openxmlformats.org/wordprocessingml/2006/main" xmlns:w14="http://schemas.microsoft.com/office/word/2010/wordml" xmlns:w15="http://schemas.microsoft.com/office/word/2012/wordml" xmlns:w16cex="http://schemas.microsoft.com/office/word/2018/wordml/cex" xmlns:w16cid="http://schemas.microsoft.com/office/word/2016/wordml/cid" xmlns:w16="http://schemas.microsoft.com/office/word/2018/wordml" xmlns:w16sdtdh="http://schemas.microsoft.com/office/word/2020/wordml/sdtdatahash" xmlns:w16se="http://schemas.microsoft.com/office/word/2015/wordml/symex" xmlns:wpg="http://schemas.microsoft.com/office/word/2010/wordprocessingGroup" xmlns:wpi="http://schemas.microsoft.com/office/word/2010/wordprocessingInk" xmlns:wne="http://schemas.microsoft.com/office/word/2006/wordml" xmlns:wps="http://schemas.microsoft.com/office/word/2010/wordprocessingShape" mc:Ignorable="w14 w15 w16se w16cid w16 w16cex w16sdtdh wp14">
+<w:hdr xmlns:wpc="http://schemas.microsoft.com/office/word/2010/wordprocessingCanvas" xmlns:cx="http://schemas.microsoft.com/office/drawing/2014/chartex" xmlns:cx1="http://schemas.microsoft.com/office/drawing/2015/9/8/chartex" xmlns:cx2="http://schemas.microsoft.com/office/drawing/2015/10/21/chartex" xmlns:cx3="http://schemas.microsoft.com/office/drawing/2016/5/9/chartex" xmlns:cx4="http://schemas.microsoft.com/office/drawing/2016/5/10/chartex" xmlns:cx5="http://schemas.microsoft.com/office/drawing/2016/5/11/chartex" xmlns:cx6="http://schemas.microsoft.com/office/drawing/2016/5/12/chartex" xmlns:cx7="http://schemas.microsoft.com/office/drawing/2016/5/13/chartex" xmlns:cx8="http://schemas.microsoft.com/office/drawing/2016/5/14/chartex" xmlns:mc="http://schemas.openxmlformats.org/markup-compatibility/2006" xmlns:aink="http://schemas.microsoft.com/office/drawing/2016/ink" xmlns:am3d="http://schemas.microsoft.com/office/drawing/2017/model3d" xmlns:o="urn:schemas-microsoft-com:office:office" xmlns:oel="http://schemas.microsoft.com/office/2019/extlst" xmlns:r="http://schemas.openxmlformats.org/officeDocument/2006/relationships" xmlns:m="http://schemas.openxmlformats.org/officeDocument/2006/math" xmlns:v="urn:schemas-microsoft-com:vml" xmlns:wp14="http://schemas.microsoft.com/office/word/2010/wordprocessingDrawing" xmlns:wp="http://schemas.openxmlformats.org/drawingml/2006/wordprocessingDrawing" xmlns:w10="urn:schemas-microsoft-com:office:word" xmlns:w="http://schemas.openxmlformats.org/wordprocessingml/2006/main" xmlns:w14="http://schemas.microsoft.com/office/word/2010/wordml" xmlns:w15="http://schemas.microsoft.com/office/word/2012/wordml" xmlns:w16cex="http://schemas.microsoft.com/office/word/2018/wordml/cex" xmlns:w16cid="http://schemas.microsoft.com/office/word/2016/wordml/cid" xmlns:w16="http://schemas.microsoft.com/office/word/2018/wordml" xmlns:w16du="http://schemas.microsoft.com/office/word/2023/wordml/word16du" xmlns:w16sdtdh="http://schemas.microsoft.com/office/word/2020/wordml/sdtdatahash" xmlns:w16se="http://schemas.microsoft.com/office/word/2015/wordml/symex" xmlns:wpg="http://schemas.microsoft.com/office/word/2010/wordprocessingGroup" xmlns:wpi="http://schemas.microsoft.com/office/word/2010/wordprocessingInk" xmlns:wne="http://schemas.microsoft.com/office/word/2006/wordml" xmlns:wps="http://schemas.microsoft.com/office/word/2010/wordprocessingShape" mc:Ignorable="w14 w15 w16se w16cid w16 w16cex w16sdtdh w16du wp14">
   <w:p>
     <w:pPr>
       <w:pStyle w:val="Header"/>
@@ -4924,7 +4964,7 @@
 </file>
 
 <file path=word/numbering.xml><?xml version="1.0" encoding="utf-8"?>
-<w:numbering xmlns:wpc="http://schemas.microsoft.com/office/word/2010/wordprocessingCanvas" xmlns:cx="http://schemas.microsoft.com/office/drawing/2014/chartex" xmlns:cx1="http://schemas.microsoft.com/office/drawing/2015/9/8/chartex" xmlns:cx2="http://schemas.microsoft.com/office/drawing/2015/10/21/chartex" xmlns:cx3="http://schemas.microsoft.com/office/drawing/2016/5/9/chartex" xmlns:cx4="http://schemas.microsoft.com/office/drawing/2016/5/10/chartex" xmlns:cx5="http://schemas.microsoft.com/office/drawing/2016/5/11/chartex" xmlns:cx6="http://schemas.microsoft.com/office/drawing/2016/5/12/chartex" xmlns:cx7="http://schemas.microsoft.com/office/drawing/2016/5/13/chartex" xmlns:cx8="http://schemas.microsoft.com/office/drawing/2016/5/14/chartex" xmlns:mc="http://schemas.openxmlformats.org/markup-compatibility/2006" xmlns:aink="http://schemas.microsoft.com/office/drawing/2016/ink" xmlns:am3d="http://schemas.microsoft.com/office/drawing/2017/model3d" xmlns:o="urn:schemas-microsoft-com:office:office" xmlns:r="http://schemas.openxmlformats.org/officeDocument/2006/relationships" xmlns:m="http://schemas.openxmlformats.org/officeDocument/2006/math" xmlns:v="urn:schemas-microsoft-com:vml" xmlns:wp14="http://schemas.microsoft.com/office/word/2010/wordprocessingDrawing" xmlns:wp="http://schemas.openxmlformats.org/drawingml/2006/wordprocessingDrawing" xmlns:w10="urn:schemas-microsoft-com:office:word" xmlns:w="http://schemas.openxmlformats.org/wordprocessingml/2006/main" xmlns:w14="http://schemas.microsoft.com/office/word/2010/wordml" xmlns:w15="http://schemas.microsoft.com/office/word/2012/wordml" xmlns:w16cex="http://schemas.microsoft.com/office/word/2018/wordml/cex" xmlns:w16cid="http://schemas.microsoft.com/office/word/2016/wordml/cid" xmlns:w16="http://schemas.microsoft.com/office/word/2018/wordml" xmlns:w16sdtdh="http://schemas.microsoft.com/office/word/2020/wordml/sdtdatahash" xmlns:w16se="http://schemas.microsoft.com/office/word/2015/wordml/symex" xmlns:wpg="http://schemas.microsoft.com/office/word/2010/wordprocessingGroup" xmlns:wpi="http://schemas.microsoft.com/office/word/2010/wordprocessingInk" xmlns:wne="http://schemas.microsoft.com/office/word/2006/wordml" xmlns:wps="http://schemas.microsoft.com/office/word/2010/wordprocessingShape" mc:Ignorable="w14 w15 w16se w16cid w16 w16cex w16sdtdh wp14">
+<w:numbering xmlns:wpc="http://schemas.microsoft.com/office/word/2010/wordprocessingCanvas" xmlns:cx="http://schemas.microsoft.com/office/drawing/2014/chartex" xmlns:cx1="http://schemas.microsoft.com/office/drawing/2015/9/8/chartex" xmlns:cx2="http://schemas.microsoft.com/office/drawing/2015/10/21/chartex" xmlns:cx3="http://schemas.microsoft.com/office/drawing/2016/5/9/chartex" xmlns:cx4="http://schemas.microsoft.com/office/drawing/2016/5/10/chartex" xmlns:cx5="http://schemas.microsoft.com/office/drawing/2016/5/11/chartex" xmlns:cx6="http://schemas.microsoft.com/office/drawing/2016/5/12/chartex" xmlns:cx7="http://schemas.microsoft.com/office/drawing/2016/5/13/chartex" xmlns:cx8="http://schemas.microsoft.com/office/drawing/2016/5/14/chartex" xmlns:mc="http://schemas.openxmlformats.org/markup-compatibility/2006" xmlns:aink="http://schemas.microsoft.com/office/drawing/2016/ink" xmlns:am3d="http://schemas.microsoft.com/office/drawing/2017/model3d" xmlns:o="urn:schemas-microsoft-com:office:office" xmlns:oel="http://schemas.microsoft.com/office/2019/extlst" xmlns:r="http://schemas.openxmlformats.org/officeDocument/2006/relationships" xmlns:m="http://schemas.openxmlformats.org/officeDocument/2006/math" xmlns:v="urn:schemas-microsoft-com:vml" xmlns:wp14="http://schemas.microsoft.com/office/word/2010/wordprocessingDrawing" xmlns:wp="http://schemas.openxmlformats.org/drawingml/2006/wordprocessingDrawing" xmlns:w10="urn:schemas-microsoft-com:office:word" xmlns:w="http://schemas.openxmlformats.org/wordprocessingml/2006/main" xmlns:w14="http://schemas.microsoft.com/office/word/2010/wordml" xmlns:w15="http://schemas.microsoft.com/office/word/2012/wordml" xmlns:w16cex="http://schemas.microsoft.com/office/word/2018/wordml/cex" xmlns:w16cid="http://schemas.microsoft.com/office/word/2016/wordml/cid" xmlns:w16="http://schemas.microsoft.com/office/word/2018/wordml" xmlns:w16du="http://schemas.microsoft.com/office/word/2023/wordml/word16du" xmlns:w16sdtdh="http://schemas.microsoft.com/office/word/2020/wordml/sdtdatahash" xmlns:w16se="http://schemas.microsoft.com/office/word/2015/wordml/symex" xmlns:wpg="http://schemas.microsoft.com/office/word/2010/wordprocessingGroup" xmlns:wpi="http://schemas.microsoft.com/office/word/2010/wordprocessingInk" xmlns:wne="http://schemas.microsoft.com/office/word/2006/wordml" xmlns:wps="http://schemas.microsoft.com/office/word/2010/wordprocessingShape" mc:Ignorable="w14 w15 w16se w16cid w16 w16cex w16sdtdh w16du wp14">
   <w:abstractNum w:abstractNumId="0" w15:restartNumberingAfterBreak="0">
     <w:nsid w:val="04E60920"/>
     <w:multiLevelType w:val="hybridMultilevel"/>
@@ -9987,34 +10027,34 @@
       </w:rPr>
     </w:lvl>
   </w:abstractNum>
-  <w:num w:numId="1">
+  <w:num w:numId="1" w16cid:durableId="1162043997">
     <w:abstractNumId w:val="0"/>
   </w:num>
-  <w:num w:numId="2">
+  <w:num w:numId="2" w16cid:durableId="1692493220">
     <w:abstractNumId w:val="47"/>
   </w:num>
-  <w:num w:numId="3">
+  <w:num w:numId="3" w16cid:durableId="340279622">
     <w:abstractNumId w:val="9"/>
   </w:num>
-  <w:num w:numId="4">
+  <w:num w:numId="4" w16cid:durableId="1153182020">
     <w:abstractNumId w:val="30"/>
   </w:num>
-  <w:num w:numId="5">
+  <w:num w:numId="5" w16cid:durableId="1983195647">
     <w:abstractNumId w:val="31"/>
   </w:num>
-  <w:num w:numId="6">
+  <w:num w:numId="6" w16cid:durableId="1551725420">
     <w:abstractNumId w:val="35"/>
   </w:num>
-  <w:num w:numId="7">
+  <w:num w:numId="7" w16cid:durableId="1730692629">
     <w:abstractNumId w:val="4"/>
   </w:num>
-  <w:num w:numId="8">
+  <w:num w:numId="8" w16cid:durableId="1583757554">
     <w:abstractNumId w:val="8"/>
   </w:num>
-  <w:num w:numId="9">
+  <w:num w:numId="9" w16cid:durableId="888998655">
     <w:abstractNumId w:val="27"/>
   </w:num>
-  <w:num w:numId="10">
+  <w:num w:numId="10" w16cid:durableId="932981551">
     <w:abstractNumId w:val="14"/>
     <w:lvlOverride w:ilvl="0">
       <w:startOverride w:val="1"/>
@@ -10044,128 +10084,128 @@
       <w:startOverride w:val="1"/>
     </w:lvlOverride>
   </w:num>
-  <w:num w:numId="11">
+  <w:num w:numId="11" w16cid:durableId="1615097237">
     <w:abstractNumId w:val="5"/>
   </w:num>
-  <w:num w:numId="12">
+  <w:num w:numId="12" w16cid:durableId="706881261">
     <w:abstractNumId w:val="21"/>
   </w:num>
-  <w:num w:numId="13">
+  <w:num w:numId="13" w16cid:durableId="1728844474">
     <w:abstractNumId w:val="1"/>
   </w:num>
-  <w:num w:numId="14">
+  <w:num w:numId="14" w16cid:durableId="985355480">
     <w:abstractNumId w:val="34"/>
   </w:num>
-  <w:num w:numId="15">
+  <w:num w:numId="15" w16cid:durableId="1381130459">
     <w:abstractNumId w:val="10"/>
   </w:num>
-  <w:num w:numId="16">
+  <w:num w:numId="16" w16cid:durableId="1547110144">
     <w:abstractNumId w:val="41"/>
   </w:num>
-  <w:num w:numId="17">
+  <w:num w:numId="17" w16cid:durableId="809399386">
     <w:abstractNumId w:val="28"/>
   </w:num>
-  <w:num w:numId="18">
+  <w:num w:numId="18" w16cid:durableId="334579190">
     <w:abstractNumId w:val="46"/>
   </w:num>
-  <w:num w:numId="19">
+  <w:num w:numId="19" w16cid:durableId="1958442231">
     <w:abstractNumId w:val="36"/>
   </w:num>
-  <w:num w:numId="20">
+  <w:num w:numId="20" w16cid:durableId="2037273950">
     <w:abstractNumId w:val="20"/>
   </w:num>
-  <w:num w:numId="21">
+  <w:num w:numId="21" w16cid:durableId="16126579">
     <w:abstractNumId w:val="33"/>
   </w:num>
-  <w:num w:numId="22">
+  <w:num w:numId="22" w16cid:durableId="443768391">
     <w:abstractNumId w:val="12"/>
   </w:num>
-  <w:num w:numId="23">
+  <w:num w:numId="23" w16cid:durableId="307905051">
     <w:abstractNumId w:val="16"/>
   </w:num>
-  <w:num w:numId="24">
+  <w:num w:numId="24" w16cid:durableId="1619145072">
     <w:abstractNumId w:val="3"/>
   </w:num>
-  <w:num w:numId="25">
+  <w:num w:numId="25" w16cid:durableId="188952601">
     <w:abstractNumId w:val="7"/>
   </w:num>
-  <w:num w:numId="26">
+  <w:num w:numId="26" w16cid:durableId="1807619352">
     <w:abstractNumId w:val="18"/>
   </w:num>
-  <w:num w:numId="27">
+  <w:num w:numId="27" w16cid:durableId="1546335437">
     <w:abstractNumId w:val="38"/>
   </w:num>
-  <w:num w:numId="28">
+  <w:num w:numId="28" w16cid:durableId="2052412918">
     <w:abstractNumId w:val="19"/>
   </w:num>
-  <w:num w:numId="29">
+  <w:num w:numId="29" w16cid:durableId="307243021">
     <w:abstractNumId w:val="45"/>
   </w:num>
-  <w:num w:numId="30">
+  <w:num w:numId="30" w16cid:durableId="1999915978">
     <w:abstractNumId w:val="23"/>
   </w:num>
-  <w:num w:numId="31">
+  <w:num w:numId="31" w16cid:durableId="536818797">
     <w:abstractNumId w:val="11"/>
   </w:num>
-  <w:num w:numId="32">
+  <w:num w:numId="32" w16cid:durableId="273289205">
     <w:abstractNumId w:val="37"/>
   </w:num>
-  <w:num w:numId="33">
+  <w:num w:numId="33" w16cid:durableId="653221986">
     <w:abstractNumId w:val="42"/>
   </w:num>
-  <w:num w:numId="34">
+  <w:num w:numId="34" w16cid:durableId="1982228233">
     <w:abstractNumId w:val="26"/>
   </w:num>
-  <w:num w:numId="35">
+  <w:num w:numId="35" w16cid:durableId="1331642753">
     <w:abstractNumId w:val="44"/>
   </w:num>
-  <w:num w:numId="36">
+  <w:num w:numId="36" w16cid:durableId="1262028503">
     <w:abstractNumId w:val="6"/>
   </w:num>
-  <w:num w:numId="37">
+  <w:num w:numId="37" w16cid:durableId="404760211">
     <w:abstractNumId w:val="24"/>
   </w:num>
-  <w:num w:numId="38">
+  <w:num w:numId="38" w16cid:durableId="1697611761">
     <w:abstractNumId w:val="15"/>
   </w:num>
-  <w:num w:numId="39">
+  <w:num w:numId="39" w16cid:durableId="1427000713">
     <w:abstractNumId w:val="32"/>
   </w:num>
-  <w:num w:numId="40">
+  <w:num w:numId="40" w16cid:durableId="1346128494">
     <w:abstractNumId w:val="17"/>
   </w:num>
-  <w:num w:numId="41">
+  <w:num w:numId="41" w16cid:durableId="439645491">
     <w:abstractNumId w:val="13"/>
   </w:num>
-  <w:num w:numId="42">
+  <w:num w:numId="42" w16cid:durableId="2037151590">
     <w:abstractNumId w:val="29"/>
   </w:num>
-  <w:num w:numId="43">
+  <w:num w:numId="43" w16cid:durableId="1658604295">
     <w:abstractNumId w:val="39"/>
   </w:num>
-  <w:num w:numId="44">
+  <w:num w:numId="44" w16cid:durableId="245461194">
     <w:abstractNumId w:val="25"/>
   </w:num>
-  <w:num w:numId="45">
+  <w:num w:numId="45" w16cid:durableId="247274002">
     <w:abstractNumId w:val="22"/>
   </w:num>
-  <w:num w:numId="46">
+  <w:num w:numId="46" w16cid:durableId="1064913312">
     <w:abstractNumId w:val="48"/>
   </w:num>
-  <w:num w:numId="47">
+  <w:num w:numId="47" w16cid:durableId="1680233071">
     <w:abstractNumId w:val="2"/>
   </w:num>
-  <w:num w:numId="48">
+  <w:num w:numId="48" w16cid:durableId="1308435283">
     <w:abstractNumId w:val="43"/>
   </w:num>
-  <w:num w:numId="49">
+  <w:num w:numId="49" w16cid:durableId="1207177947">
     <w:abstractNumId w:val="40"/>
   </w:num>
 </w:numbering>
 </file>
 
 <file path=word/styles.xml><?xml version="1.0" encoding="utf-8"?>
-<w:styles xmlns:mc="http://schemas.openxmlformats.org/markup-compatibility/2006" xmlns:r="http://schemas.openxmlformats.org/officeDocument/2006/relationships" xmlns:w="http://schemas.openxmlformats.org/wordprocessingml/2006/main" xmlns:w14="http://schemas.microsoft.com/office/word/2010/wordml" xmlns:w15="http://schemas.microsoft.com/office/word/2012/wordml" xmlns:w16cex="http://schemas.microsoft.com/office/word/2018/wordml/cex" xmlns:w16cid="http://schemas.microsoft.com/office/word/2016/wordml/cid" xmlns:w16="http://schemas.microsoft.com/office/word/2018/wordml" xmlns:w16sdtdh="http://schemas.microsoft.com/office/word/2020/wordml/sdtdatahash" xmlns:w16se="http://schemas.microsoft.com/office/word/2015/wordml/symex" mc:Ignorable="w14 w15 w16se w16cid w16 w16cex w16sdtdh">
+<w:styles xmlns:mc="http://schemas.openxmlformats.org/markup-compatibility/2006" xmlns:r="http://schemas.openxmlformats.org/officeDocument/2006/relationships" xmlns:w="http://schemas.openxmlformats.org/wordprocessingml/2006/main" xmlns:w14="http://schemas.microsoft.com/office/word/2010/wordml" xmlns:w15="http://schemas.microsoft.com/office/word/2012/wordml" xmlns:w16cex="http://schemas.microsoft.com/office/word/2018/wordml/cex" xmlns:w16cid="http://schemas.microsoft.com/office/word/2016/wordml/cid" xmlns:w16="http://schemas.microsoft.com/office/word/2018/wordml" xmlns:w16du="http://schemas.microsoft.com/office/word/2023/wordml/word16du" xmlns:w16sdtdh="http://schemas.microsoft.com/office/word/2020/wordml/sdtdatahash" xmlns:w16se="http://schemas.microsoft.com/office/word/2015/wordml/symex" mc:Ignorable="w14 w15 w16se w16cid w16 w16cex w16sdtdh w16du">
   <w:docDefaults>
     <w:rPrDefault>
       <w:rPr>

</xml_diff>